<commit_message>
added instructions on how to navigation the website
</commit_message>
<xml_diff>
--- a/homework_5/Reflection.docx
+++ b/homework_5/Reflection.docx
@@ -81,6 +81,51 @@
     </w:p>
     <w:p>
       <w:pPr>
+        <w:rPr>
+          <w:rFonts w:cstheme="minorHAnsi"/>
+          <w:sz w:val="22"/>
+          <w:szCs w:val="22"/>
+        </w:rPr>
+      </w:pPr>
+      <w:r>
+        <w:rPr>
+          <w:rFonts w:cstheme="minorHAnsi"/>
+          <w:b/>
+          <w:sz w:val="22"/>
+          <w:szCs w:val="22"/>
+        </w:rPr>
+        <w:t>Note</w:t>
+      </w:r>
+      <w:r>
+        <w:rPr>
+          <w:rFonts w:cstheme="minorHAnsi"/>
+          <w:sz w:val="22"/>
+          <w:szCs w:val="22"/>
+        </w:rPr>
+        <w:t>: My home page is index.html. On the home page, click on “dogs” to go to the browsing page. Click on the product for either “Hiker’s Fanny” or the “Tangerine Chew” to see a product details page (I did an extra one for extra credit).</w:t>
+      </w:r>
+      <w:r>
+        <w:rPr>
+          <w:rFonts w:cstheme="minorHAnsi"/>
+          <w:sz w:val="22"/>
+          <w:szCs w:val="22"/>
+        </w:rPr>
+        <w:t xml:space="preserve"> Clicking on the brand name in the upper-left at any time will take you back to the landing page.</w:t>
+      </w:r>
+      <w:bookmarkStart w:id="0" w:name="_GoBack"/>
+      <w:bookmarkEnd w:id="0"/>
+    </w:p>
+    <w:p>
+      <w:pPr>
+        <w:rPr>
+          <w:rFonts w:cstheme="minorHAnsi"/>
+          <w:sz w:val="22"/>
+          <w:szCs w:val="22"/>
+        </w:rPr>
+      </w:pPr>
+    </w:p>
+    <w:p>
+      <w:pPr>
         <w:pStyle w:val="ListParagraph"/>
         <w:numPr>
           <w:ilvl w:val="0"/>
@@ -127,35 +172,7 @@
           <w:sz w:val="22"/>
           <w:szCs w:val="22"/>
         </w:rPr>
-        <w:t xml:space="preserve">Sometimes I noticed after building a group of elements that I should’ve used div tags on more </w:t>
-      </w:r>
-      <w:bookmarkStart w:id="0" w:name="_GoBack"/>
-      <w:bookmarkEnd w:id="0"/>
-      <w:r>
-        <w:rPr>
-          <w:rFonts w:cstheme="minorHAnsi"/>
-          <w:sz w:val="22"/>
-          <w:szCs w:val="22"/>
-        </w:rPr>
-        <w:t xml:space="preserve">levels. </w:t>
-      </w:r>
-      <w:proofErr w:type="spellStart"/>
-      <w:r>
-        <w:rPr>
-          <w:rFonts w:cstheme="minorHAnsi"/>
-          <w:sz w:val="22"/>
-          <w:szCs w:val="22"/>
-        </w:rPr>
-        <w:t>Divs</w:t>
-      </w:r>
-      <w:proofErr w:type="spellEnd"/>
-      <w:r>
-        <w:rPr>
-          <w:rFonts w:cstheme="minorHAnsi"/>
-          <w:sz w:val="22"/>
-          <w:szCs w:val="22"/>
-        </w:rPr>
-        <w:t xml:space="preserve"> are useful in grouping elements and giving them consistent characteristics. Having to add them after applying styles was annoying, but made me more aware of instances in which they are useful. I anticipate that more practice with it will make it easier to do the first time around.</w:t>
+        <w:t>Sometimes I noticed after building a group of elements that I should’ve used div tags on more levels. Divs are useful in grouping elements and giving them consistent characteristics. Having to add them after applying styles was annoying, but made me more aware of instances in which they are useful. I anticipate that more practice with it will make it easier to do the first time around.</w:t>
       </w:r>
       <w:r>
         <w:rPr>

</xml_diff>